<commit_message>
Added Policy for use of Identifiers 4.1.0
</commit_message>
<xml_diff>
--- a/work-in-progress/PEPPOL-EDN-Policy-for-use-of-identifiers-4.1.0-2020-03-11.docx
+++ b/work-in-progress/PEPPOL-EDN-Policy-for-use-of-identifiers-4.1.0-2020-03-11.docx
@@ -1,6 +1,6 @@
 
 <file path=word/document.xml><?xml version="1.0" encoding="utf-8"?>
-<w:document xmlns:wpc="http://schemas.microsoft.com/office/word/2010/wordprocessingCanvas" xmlns:cx="http://schemas.microsoft.com/office/drawing/2014/chartex" xmlns:cx1="http://schemas.microsoft.com/office/drawing/2015/9/8/chartex" xmlns:cx2="http://schemas.microsoft.com/office/drawing/2015/10/21/chartex" xmlns:cx3="http://schemas.microsoft.com/office/drawing/2016/5/9/chartex" xmlns:cx4="http://schemas.microsoft.com/office/drawing/2016/5/10/chartex" xmlns:cx5="http://schemas.microsoft.com/office/drawing/2016/5/11/chartex" xmlns:cx6="http://schemas.microsoft.com/office/drawing/2016/5/12/chartex" xmlns:cx7="http://schemas.microsoft.com/office/drawing/2016/5/13/chartex" xmlns:cx8="http://schemas.microsoft.com/office/drawing/2016/5/14/chartex" xmlns:mc="http://schemas.openxmlformats.org/markup-compatibility/2006" xmlns:aink="http://schemas.microsoft.com/office/drawing/2016/ink" xmlns:am3d="http://schemas.microsoft.com/office/drawing/2017/model3d" xmlns:o="urn:schemas-microsoft-com:office:office" xmlns:r="http://schemas.openxmlformats.org/officeDocument/2006/relationships" xmlns:m="http://schemas.openxmlformats.org/officeDocument/2006/math" xmlns:v="urn:schemas-microsoft-com:vml" xmlns:wp14="http://schemas.microsoft.com/office/word/2010/wordprocessingDrawing" xmlns:wp="http://schemas.openxmlformats.org/drawingml/2006/wordprocessingDrawing" xmlns:w10="urn:schemas-microsoft-com:office:word" xmlns:w="http://schemas.openxmlformats.org/wordprocessingml/2006/main" xmlns:w14="http://schemas.microsoft.com/office/word/2010/wordml" xmlns:w15="http://schemas.microsoft.com/office/word/2012/wordml" xmlns:w16cex="http://schemas.microsoft.com/office/word/2018/wordml/cex" xmlns:w16cid="http://schemas.microsoft.com/office/word/2016/wordml/cid" xmlns:w16="http://schemas.microsoft.com/office/word/2018/wordml" xmlns:w16se="http://schemas.microsoft.com/office/word/2015/wordml/symex" xmlns:wpg="http://schemas.microsoft.com/office/word/2010/wordprocessingGroup" xmlns:wpi="http://schemas.microsoft.com/office/word/2010/wordprocessingInk" xmlns:wne="http://schemas.microsoft.com/office/word/2006/wordml" xmlns:wps="http://schemas.microsoft.com/office/word/2010/wordprocessingShape" mc:Ignorable="w14 w15 w16se w16cid w16 w16cex wp14">
+<w:document xmlns:wpc="http://schemas.microsoft.com/office/word/2010/wordprocessingCanvas" xmlns:cx="http://schemas.microsoft.com/office/drawing/2014/chartex" xmlns:cx1="http://schemas.microsoft.com/office/drawing/2015/9/8/chartex" xmlns:cx2="http://schemas.microsoft.com/office/drawing/2015/10/21/chartex" xmlns:cx3="http://schemas.microsoft.com/office/drawing/2016/5/9/chartex" xmlns:cx4="http://schemas.microsoft.com/office/drawing/2016/5/10/chartex" xmlns:cx5="http://schemas.microsoft.com/office/drawing/2016/5/11/chartex" xmlns:cx6="http://schemas.microsoft.com/office/drawing/2016/5/12/chartex" xmlns:cx7="http://schemas.microsoft.com/office/drawing/2016/5/13/chartex" xmlns:cx8="http://schemas.microsoft.com/office/drawing/2016/5/14/chartex" xmlns:mc="http://schemas.openxmlformats.org/markup-compatibility/2006" xmlns:aink="http://schemas.microsoft.com/office/drawing/2016/ink" xmlns:am3d="http://schemas.microsoft.com/office/drawing/2017/model3d" xmlns:o="urn:schemas-microsoft-com:office:office" xmlns:r="http://schemas.openxmlformats.org/officeDocument/2006/relationships" xmlns:m="http://schemas.openxmlformats.org/officeDocument/2006/math" xmlns:v="urn:schemas-microsoft-com:vml" xmlns:wp14="http://schemas.microsoft.com/office/word/2010/wordprocessingDrawing" xmlns:wp="http://schemas.openxmlformats.org/drawingml/2006/wordprocessingDrawing" xmlns:w10="urn:schemas-microsoft-com:office:word" xmlns:w="http://schemas.openxmlformats.org/wordprocessingml/2006/main" xmlns:w14="http://schemas.microsoft.com/office/word/2010/wordml" xmlns:w15="http://schemas.microsoft.com/office/word/2012/wordml" xmlns:w16cex="http://schemas.microsoft.com/office/word/2018/wordml/cex" xmlns:w16cid="http://schemas.microsoft.com/office/word/2016/wordml/cid" xmlns:w16="http://schemas.microsoft.com/office/word/2018/wordml" xmlns:w16sdtdh="http://schemas.microsoft.com/office/word/2020/wordml/sdtdatahash" xmlns:w16se="http://schemas.microsoft.com/office/word/2015/wordml/symex" xmlns:wpg="http://schemas.microsoft.com/office/word/2010/wordprocessingGroup" xmlns:wpi="http://schemas.microsoft.com/office/word/2010/wordprocessingInk" xmlns:wne="http://schemas.microsoft.com/office/word/2006/wordml" xmlns:wps="http://schemas.microsoft.com/office/word/2010/wordprocessingShape" mc:Ignorable="w14 w15 w16se w16cid w16 w16cex w16sdtdh wp14">
   <w:body>
     <w:p>
       <w:pPr>
@@ -11,6 +11,7 @@
       <w:bookmarkStart w:id="0" w:name="_Toc265238790"/>
       <w:r>
         <w:rPr>
+          <w:noProof/>
           <w:sz w:val="20"/>
         </w:rPr>
         <w:drawing>
@@ -100,6 +101,9 @@
     </w:p>
     <w:p>
       <w:r>
+        <w:rPr>
+          <w:noProof/>
+        </w:rPr>
         <w:drawing>
           <wp:anchor distT="0" distB="0" distL="114300" distR="114300" simplePos="0" relativeHeight="251657216" behindDoc="0" locked="0" layoutInCell="1" allowOverlap="1" wp14:anchorId="4C0D9742" wp14:editId="4070A2B5">
             <wp:simplePos x="0" y="0"/>
@@ -427,14 +431,7 @@
                 <w:rFonts w:ascii="Arial" w:hAnsi="Arial" w:cs="Arial"/>
                 <w:b/>
               </w:rPr>
-              <w:t xml:space="preserve">public review </w:t>
-            </w:r>
-            <w:r>
-              <w:rPr>
-                <w:rFonts w:ascii="Arial" w:hAnsi="Arial" w:cs="Arial"/>
-                <w:b/>
-              </w:rPr>
-              <w:t>draft</w:t>
+              <w:t>In use</w:t>
             </w:r>
           </w:p>
           <w:p>
@@ -831,9 +828,9 @@
         <w:tblLook w:val="0420" w:firstRow="1" w:lastRow="0" w:firstColumn="0" w:lastColumn="0" w:noHBand="0" w:noVBand="1"/>
       </w:tblPr>
       <w:tblGrid>
-        <w:gridCol w:w="1244"/>
-        <w:gridCol w:w="1612"/>
-        <w:gridCol w:w="6430"/>
+        <w:gridCol w:w="1213"/>
+        <w:gridCol w:w="1571"/>
+        <w:gridCol w:w="6266"/>
       </w:tblGrid>
       <w:tr>
         <w:trPr>
@@ -1279,6 +1276,9 @@
         <w:jc w:val="center"/>
       </w:pPr>
       <w:r>
+        <w:rPr>
+          <w:noProof/>
+        </w:rPr>
         <w:drawing>
           <wp:inline distT="0" distB="0" distL="0" distR="0" wp14:anchorId="3C1ECA87" wp14:editId="044C6F8B">
             <wp:extent cx="1121410" cy="396875"/>
@@ -1448,9 +1448,15 @@
           <w:ilvl w:val="0"/>
           <w:numId w:val="0"/>
         </w:numPr>
+        <w:rPr>
+          <w:lang w:val="sv-SE"/>
+        </w:rPr>
       </w:pPr>
       <w:bookmarkStart w:id="5" w:name="_Toc536458276"/>
       <w:r>
+        <w:rPr>
+          <w:lang w:val="sv-SE"/>
+        </w:rPr>
         <w:lastRenderedPageBreak/>
         <w:t>Contributors</w:t>
       </w:r>
@@ -1462,18 +1468,28 @@
         <w:rPr>
           <w:rFonts w:cs="Arial"/>
           <w:b/>
+          <w:lang w:val="sv-SE"/>
         </w:rPr>
       </w:pPr>
       <w:r>
         <w:rPr>
           <w:rFonts w:cs="Arial"/>
           <w:b/>
+          <w:lang w:val="sv-SE"/>
         </w:rPr>
         <w:t>Organisations</w:t>
       </w:r>
     </w:p>
     <w:p>
-      <w:r>
+      <w:pPr>
+        <w:rPr>
+          <w:lang w:val="sv-SE"/>
+        </w:rPr>
+      </w:pPr>
+      <w:r>
+        <w:rPr>
+          <w:lang w:val="sv-SE"/>
+        </w:rPr>
         <w:t>DIFI (Direktoratet for forvaltning og IKT)</w:t>
       </w:r>
       <w:r>
@@ -1483,16 +1499,30 @@
         <w:footnoteReference w:id="1"/>
       </w:r>
       <w:r>
+        <w:rPr>
+          <w:lang w:val="sv-SE"/>
+        </w:rPr>
         <w:t xml:space="preserve">, Norway, </w:t>
       </w:r>
       <w:hyperlink r:id="rId11" w:history="1">
         <w:r>
+          <w:rPr>
+            <w:lang w:val="sv-SE"/>
+          </w:rPr>
           <w:t>www.difi.no</w:t>
         </w:r>
       </w:hyperlink>
     </w:p>
     <w:p>
-      <w:r>
+      <w:pPr>
+        <w:rPr>
+          <w:lang w:val="sv-SE"/>
+        </w:rPr>
+      </w:pPr>
+      <w:r>
+        <w:rPr>
+          <w:lang w:val="sv-SE"/>
+        </w:rPr>
         <w:t>Erhvervsstyrelsen</w:t>
       </w:r>
       <w:r>
@@ -1502,9 +1532,15 @@
         <w:footnoteReference w:id="2"/>
       </w:r>
       <w:r>
+        <w:rPr>
+          <w:lang w:val="sv-SE"/>
+        </w:rPr>
         <w:t xml:space="preserve">, Denmark, </w:t>
       </w:r>
       <w:r>
+        <w:rPr>
+          <w:lang w:val="sv-SE"/>
+        </w:rPr>
         <w:t>erhvervsstyrelsen.dk</w:t>
       </w:r>
     </w:p>
@@ -1512,11 +1548,13 @@
       <w:pPr>
         <w:rPr>
           <w:rFonts w:cs="Arial"/>
+          <w:lang w:val="de-AT"/>
         </w:rPr>
       </w:pPr>
       <w:r>
         <w:rPr>
           <w:rFonts w:cs="Arial"/>
+          <w:lang w:val="de-AT"/>
         </w:rPr>
         <w:t>BRZ (Bundesrechenzentrum)</w:t>
       </w:r>
@@ -1529,21 +1567,39 @@
       <w:r>
         <w:rPr>
           <w:rFonts w:cs="Arial"/>
+          <w:lang w:val="de-AT"/>
         </w:rPr>
         <w:t xml:space="preserve">, </w:t>
       </w:r>
       <w:r>
+        <w:rPr>
+          <w:lang w:val="de-AT"/>
+        </w:rPr>
         <w:t>Austria, www.brz.gv.at</w:t>
       </w:r>
     </w:p>
     <w:p>
-      <w:r>
+      <w:pPr>
+        <w:rPr>
+          <w:lang w:val="sv-SE"/>
+        </w:rPr>
+      </w:pPr>
+      <w:r>
+        <w:rPr>
+          <w:lang w:val="sv-SE"/>
+        </w:rPr>
         <w:t>DIGG</w:t>
       </w:r>
       <w:r>
+        <w:rPr>
+          <w:lang w:val="sv-SE"/>
+        </w:rPr>
         <w:t xml:space="preserve"> (</w:t>
       </w:r>
       <w:r>
+        <w:rPr>
+          <w:lang w:val="sv-SE"/>
+        </w:rPr>
         <w:t>Myndigheten för Digital Förvaltning</w:t>
       </w:r>
       <w:r>
@@ -1553,9 +1609,15 @@
         <w:footnoteReference w:id="4"/>
       </w:r>
       <w:r>
+        <w:rPr>
+          <w:lang w:val="sv-SE"/>
+        </w:rPr>
         <w:t xml:space="preserve">), Sweden, </w:t>
       </w:r>
       <w:r>
+        <w:rPr>
+          <w:lang w:val="sv-SE"/>
+        </w:rPr>
         <w:t>www.digg.se</w:t>
       </w:r>
     </w:p>
@@ -1687,11 +1749,13 @@
       <w:pPr>
         <w:rPr>
           <w:rFonts w:cs="Arial"/>
+          <w:lang w:val="sv-SE"/>
         </w:rPr>
       </w:pPr>
       <w:r>
         <w:rPr>
           <w:rFonts w:cs="Arial"/>
+          <w:lang w:val="sv-SE"/>
         </w:rPr>
         <w:t>Hans Berg, Tickstar</w:t>
       </w:r>
@@ -1700,17 +1764,20 @@
       <w:pPr>
         <w:rPr>
           <w:rFonts w:cs="Arial"/>
+          <w:lang w:val="sv-SE"/>
         </w:rPr>
       </w:pPr>
       <w:r>
         <w:rPr>
           <w:rFonts w:cs="Arial"/>
+          <w:lang w:val="sv-SE"/>
         </w:rPr>
         <w:t>Risto Collanus, Visma</w:t>
       </w:r>
       <w:r>
         <w:rPr>
           <w:rFonts w:cs="Arial"/>
+          <w:lang w:val="sv-SE"/>
         </w:rPr>
         <w:br w:type="page"/>
       </w:r>
@@ -1817,7 +1884,6 @@
         </w:r>
         <w:r>
           <w:rPr>
-            <w:noProof w:val="0"/>
             <w:webHidden/>
           </w:rPr>
           <w:t>4</w:t>
@@ -1886,7 +1952,6 @@
         </w:r>
         <w:r>
           <w:rPr>
-            <w:noProof w:val="0"/>
             <w:webHidden/>
           </w:rPr>
           <w:t>5</w:t>
@@ -1972,7 +2037,6 @@
         </w:r>
         <w:r>
           <w:rPr>
-            <w:noProof w:val="0"/>
             <w:webHidden/>
           </w:rPr>
           <w:t>7</w:t>
@@ -2052,7 +2116,6 @@
         </w:r>
         <w:r>
           <w:rPr>
-            <w:noProof w:val="0"/>
             <w:webHidden/>
           </w:rPr>
           <w:t>7</w:t>
@@ -2132,7 +2195,6 @@
         </w:r>
         <w:r>
           <w:rPr>
-            <w:noProof w:val="0"/>
             <w:webHidden/>
           </w:rPr>
           <w:t>7</w:t>
@@ -2212,10 +2274,9 @@
         </w:r>
         <w:r>
           <w:rPr>
-            <w:noProof w:val="0"/>
-            <w:webHidden/>
-          </w:rPr>
-          <w:t>7</w:t>
+            <w:webHidden/>
+          </w:rPr>
+          <w:t>8</w:t>
         </w:r>
         <w:r>
           <w:rPr>
@@ -2298,7 +2359,6 @@
         </w:r>
         <w:r>
           <w:rPr>
-            <w:noProof w:val="0"/>
             <w:webHidden/>
           </w:rPr>
           <w:t>9</w:t>
@@ -2378,7 +2438,6 @@
         </w:r>
         <w:r>
           <w:rPr>
-            <w:noProof w:val="0"/>
             <w:webHidden/>
           </w:rPr>
           <w:t>9</w:t>
@@ -2458,7 +2517,6 @@
         </w:r>
         <w:r>
           <w:rPr>
-            <w:noProof w:val="0"/>
             <w:webHidden/>
           </w:rPr>
           <w:t>9</w:t>
@@ -2566,7 +2624,6 @@
         </w:r>
         <w:r>
           <w:rPr>
-            <w:noProof w:val="0"/>
             <w:webHidden/>
           </w:rPr>
           <w:t>9</w:t>
@@ -2646,7 +2703,6 @@
         </w:r>
         <w:r>
           <w:rPr>
-            <w:noProof w:val="0"/>
             <w:webHidden/>
           </w:rPr>
           <w:t>10</w:t>
@@ -2740,7 +2796,6 @@
         </w:r>
         <w:r>
           <w:rPr>
-            <w:noProof w:val="0"/>
             <w:webHidden/>
           </w:rPr>
           <w:t>10</w:t>
@@ -2820,7 +2875,6 @@
         </w:r>
         <w:r>
           <w:rPr>
-            <w:noProof w:val="0"/>
             <w:webHidden/>
           </w:rPr>
           <w:t>10</w:t>
@@ -2900,7 +2954,6 @@
         </w:r>
         <w:r>
           <w:rPr>
-            <w:noProof w:val="0"/>
             <w:webHidden/>
           </w:rPr>
           <w:t>11</w:t>
@@ -2980,7 +3033,6 @@
         </w:r>
         <w:r>
           <w:rPr>
-            <w:noProof w:val="0"/>
             <w:webHidden/>
           </w:rPr>
           <w:t>11</w:t>
@@ -3060,7 +3112,6 @@
         </w:r>
         <w:r>
           <w:rPr>
-            <w:noProof w:val="0"/>
             <w:webHidden/>
           </w:rPr>
           <w:t>12</w:t>
@@ -3160,7 +3211,6 @@
         </w:r>
         <w:r>
           <w:rPr>
-            <w:noProof w:val="0"/>
             <w:webHidden/>
           </w:rPr>
           <w:t>13</w:t>
@@ -3240,7 +3290,6 @@
         </w:r>
         <w:r>
           <w:rPr>
-            <w:noProof w:val="0"/>
             <w:webHidden/>
           </w:rPr>
           <w:t>13</w:t>
@@ -3320,7 +3369,6 @@
         </w:r>
         <w:r>
           <w:rPr>
-            <w:noProof w:val="0"/>
             <w:webHidden/>
           </w:rPr>
           <w:t>13</w:t>
@@ -3400,7 +3448,6 @@
         </w:r>
         <w:r>
           <w:rPr>
-            <w:noProof w:val="0"/>
             <w:webHidden/>
           </w:rPr>
           <w:t>13</w:t>
@@ -3480,7 +3527,6 @@
         </w:r>
         <w:r>
           <w:rPr>
-            <w:noProof w:val="0"/>
             <w:webHidden/>
           </w:rPr>
           <w:t>13</w:t>
@@ -3560,7 +3606,6 @@
         </w:r>
         <w:r>
           <w:rPr>
-            <w:noProof w:val="0"/>
             <w:webHidden/>
           </w:rPr>
           <w:t>14</w:t>
@@ -3640,7 +3685,6 @@
         </w:r>
         <w:r>
           <w:rPr>
-            <w:noProof w:val="0"/>
             <w:webHidden/>
           </w:rPr>
           <w:t>14</w:t>
@@ -3720,7 +3764,6 @@
         </w:r>
         <w:r>
           <w:rPr>
-            <w:noProof w:val="0"/>
             <w:webHidden/>
           </w:rPr>
           <w:t>14</w:t>
@@ -3800,7 +3843,6 @@
         </w:r>
         <w:r>
           <w:rPr>
-            <w:noProof w:val="0"/>
             <w:webHidden/>
           </w:rPr>
           <w:t>15</w:t>
@@ -3880,7 +3922,6 @@
         </w:r>
         <w:r>
           <w:rPr>
-            <w:noProof w:val="0"/>
             <w:webHidden/>
           </w:rPr>
           <w:t>16</w:t>
@@ -3960,7 +4001,6 @@
         </w:r>
         <w:r>
           <w:rPr>
-            <w:noProof w:val="0"/>
             <w:webHidden/>
           </w:rPr>
           <w:t>16</w:t>
@@ -4040,7 +4080,6 @@
         </w:r>
         <w:r>
           <w:rPr>
-            <w:noProof w:val="0"/>
             <w:webHidden/>
           </w:rPr>
           <w:t>16</w:t>
@@ -4140,7 +4179,6 @@
         </w:r>
         <w:r>
           <w:rPr>
-            <w:noProof w:val="0"/>
             <w:webHidden/>
           </w:rPr>
           <w:t>18</w:t>
@@ -4220,7 +4258,6 @@
         </w:r>
         <w:r>
           <w:rPr>
-            <w:noProof w:val="0"/>
             <w:webHidden/>
           </w:rPr>
           <w:t>18</w:t>
@@ -4300,7 +4337,6 @@
         </w:r>
         <w:r>
           <w:rPr>
-            <w:noProof w:val="0"/>
             <w:webHidden/>
           </w:rPr>
           <w:t>18</w:t>
@@ -4380,7 +4416,6 @@
         </w:r>
         <w:r>
           <w:rPr>
-            <w:noProof w:val="0"/>
             <w:webHidden/>
           </w:rPr>
           <w:t>18</w:t>
@@ -4460,7 +4495,6 @@
         </w:r>
         <w:r>
           <w:rPr>
-            <w:noProof w:val="0"/>
             <w:webHidden/>
           </w:rPr>
           <w:t>18</w:t>
@@ -4540,7 +4574,6 @@
         </w:r>
         <w:r>
           <w:rPr>
-            <w:noProof w:val="0"/>
             <w:webHidden/>
           </w:rPr>
           <w:t>19</w:t>
@@ -4633,7 +4666,6 @@
         </w:r>
         <w:r>
           <w:rPr>
-            <w:noProof w:val="0"/>
             <w:webHidden/>
           </w:rPr>
           <w:t>20</w:t>
@@ -4713,7 +4745,6 @@
         </w:r>
         <w:r>
           <w:rPr>
-            <w:noProof w:val="0"/>
             <w:webHidden/>
           </w:rPr>
           <w:t>20</w:t>
@@ -4793,7 +4824,6 @@
         </w:r>
         <w:r>
           <w:rPr>
-            <w:noProof w:val="0"/>
             <w:webHidden/>
           </w:rPr>
           <w:t>20</w:t>
@@ -4873,7 +4903,6 @@
         </w:r>
         <w:r>
           <w:rPr>
-            <w:noProof w:val="0"/>
             <w:webHidden/>
           </w:rPr>
           <w:t>20</w:t>
@@ -4953,7 +4982,6 @@
         </w:r>
         <w:r>
           <w:rPr>
-            <w:noProof w:val="0"/>
             <w:webHidden/>
           </w:rPr>
           <w:t>21</w:t>
@@ -5033,7 +5061,6 @@
         </w:r>
         <w:r>
           <w:rPr>
-            <w:noProof w:val="0"/>
             <w:webHidden/>
           </w:rPr>
           <w:t>21</w:t>
@@ -5113,7 +5140,6 @@
         </w:r>
         <w:r>
           <w:rPr>
-            <w:noProof w:val="0"/>
             <w:webHidden/>
           </w:rPr>
           <w:t>22</w:t>
@@ -5193,7 +5219,6 @@
         </w:r>
         <w:r>
           <w:rPr>
-            <w:noProof w:val="0"/>
             <w:webHidden/>
           </w:rPr>
           <w:t>22</w:t>
@@ -5273,7 +5298,6 @@
         </w:r>
         <w:r>
           <w:rPr>
-            <w:noProof w:val="0"/>
             <w:webHidden/>
           </w:rPr>
           <w:t>22</w:t>
@@ -5373,7 +5397,6 @@
         </w:r>
         <w:r>
           <w:rPr>
-            <w:noProof w:val="0"/>
             <w:webHidden/>
           </w:rPr>
           <w:t>23</w:t>
@@ -5453,7 +5476,6 @@
         </w:r>
         <w:r>
           <w:rPr>
-            <w:noProof w:val="0"/>
             <w:webHidden/>
           </w:rPr>
           <w:t>23</w:t>
@@ -5533,7 +5555,6 @@
         </w:r>
         <w:r>
           <w:rPr>
-            <w:noProof w:val="0"/>
             <w:webHidden/>
           </w:rPr>
           <w:t>23</w:t>
@@ -5613,7 +5634,6 @@
         </w:r>
         <w:r>
           <w:rPr>
-            <w:noProof w:val="0"/>
             <w:webHidden/>
           </w:rPr>
           <w:t>23</w:t>
@@ -5693,7 +5713,6 @@
         </w:r>
         <w:r>
           <w:rPr>
-            <w:noProof w:val="0"/>
             <w:webHidden/>
           </w:rPr>
           <w:t>23</w:t>
@@ -5786,7 +5805,6 @@
         </w:r>
         <w:r>
           <w:rPr>
-            <w:noProof w:val="0"/>
             <w:webHidden/>
           </w:rPr>
           <w:t>25</w:t>
@@ -5866,7 +5884,6 @@
         </w:r>
         <w:r>
           <w:rPr>
-            <w:noProof w:val="0"/>
             <w:webHidden/>
           </w:rPr>
           <w:t>25</w:t>
@@ -5946,7 +5963,6 @@
         </w:r>
         <w:r>
           <w:rPr>
-            <w:noProof w:val="0"/>
             <w:webHidden/>
           </w:rPr>
           <w:t>25</w:t>
@@ -6026,7 +6042,6 @@
         </w:r>
         <w:r>
           <w:rPr>
-            <w:noProof w:val="0"/>
             <w:webHidden/>
           </w:rPr>
           <w:t>25</w:t>
@@ -6112,7 +6127,6 @@
         </w:r>
         <w:r>
           <w:rPr>
-            <w:noProof w:val="0"/>
             <w:webHidden/>
           </w:rPr>
           <w:t>26</w:t>
@@ -6284,8 +6298,8 @@
         <w:tblLook w:val="0000" w:firstRow="0" w:lastRow="0" w:firstColumn="0" w:lastColumn="0" w:noHBand="0" w:noVBand="0"/>
       </w:tblPr>
       <w:tblGrid>
-        <w:gridCol w:w="1882"/>
-        <w:gridCol w:w="7404"/>
+        <w:gridCol w:w="1838"/>
+        <w:gridCol w:w="7212"/>
       </w:tblGrid>
       <w:tr>
         <w:trPr>
@@ -7051,8 +7065,8 @@
         <w:tblLook w:val="0020" w:firstRow="1" w:lastRow="0" w:firstColumn="0" w:lastColumn="0" w:noHBand="0" w:noVBand="0"/>
       </w:tblPr>
       <w:tblGrid>
-        <w:gridCol w:w="786"/>
-        <w:gridCol w:w="8500"/>
+        <w:gridCol w:w="766"/>
+        <w:gridCol w:w="8284"/>
       </w:tblGrid>
       <w:tr>
         <w:trPr>
@@ -7812,6 +7826,9 @@
     </w:p>
     <w:p>
       <w:r>
+        <w:rPr>
+          <w:noProof/>
+        </w:rPr>
         <w:drawing>
           <wp:inline distT="0" distB="0" distL="0" distR="0" wp14:anchorId="035FDA74" wp14:editId="0F4C350A">
             <wp:extent cx="6107430" cy="3968115"/>
@@ -10233,8 +10250,8 @@
         <w:tblLook w:val="04A0" w:firstRow="1" w:lastRow="0" w:firstColumn="1" w:lastColumn="0" w:noHBand="0" w:noVBand="1"/>
       </w:tblPr>
       <w:tblGrid>
-        <w:gridCol w:w="1668"/>
-        <w:gridCol w:w="7618"/>
+        <w:gridCol w:w="1644"/>
+        <w:gridCol w:w="7416"/>
       </w:tblGrid>
       <w:tr>
         <w:tc>
@@ -10465,11 +10482,13 @@
         <w:ind w:left="567"/>
         <w:rPr>
           <w:noProof w:val="0"/>
-        </w:rPr>
-      </w:pPr>
-      <w:r>
-        <w:rPr>
-          <w:noProof w:val="0"/>
+          <w:lang w:val="es-ES"/>
+        </w:rPr>
+      </w:pPr>
+      <w:r>
+        <w:rPr>
+          <w:noProof w:val="0"/>
+          <w:lang w:val="es-ES"/>
         </w:rPr>
         <w:t>B-f5e78500450d37de5aabe6648ac3bb70.iso6523-actorid-upis. edelivery.tech.ec.europa.eu.</w:t>
       </w:r>
@@ -10606,17 +10625,20 @@
         <w:ind w:left="567"/>
         <w:rPr>
           <w:noProof w:val="0"/>
-        </w:rPr>
-      </w:pPr>
-      <w:r>
-        <w:rPr>
-          <w:noProof w:val="0"/>
+          <w:lang w:val="es-ES"/>
+        </w:rPr>
+      </w:pPr>
+      <w:r>
+        <w:rPr>
+          <w:noProof w:val="0"/>
+          <w:lang w:val="es-ES"/>
         </w:rPr>
         <w:t>&lt;ParticipantIdentifier scheme="iso6523-actorid-upis"</w:t>
       </w:r>
       <w:r>
         <w:rPr>
           <w:noProof w:val="0"/>
+          <w:lang w:val="es-ES"/>
         </w:rPr>
         <w:br/>
         <w:t>&gt;0088:</w:t>
@@ -10624,12 +10646,14 @@
       <w:r>
         <w:rPr>
           <w:noProof w:val="0"/>
+          <w:lang w:val="es-ES"/>
         </w:rPr>
         <w:t>7300010000001</w:t>
       </w:r>
       <w:r>
         <w:rPr>
           <w:noProof w:val="0"/>
+          <w:lang w:val="es-ES"/>
         </w:rPr>
         <w:t>&lt;/ParticipantIdentifier&gt;</w:t>
       </w:r>
@@ -10697,17 +10721,20 @@
         <w:ind w:left="567"/>
         <w:rPr>
           <w:noProof w:val="0"/>
-        </w:rPr>
-      </w:pPr>
-      <w:r>
-        <w:rPr>
-          <w:noProof w:val="0"/>
+          <w:lang w:val="es-ES"/>
+        </w:rPr>
+      </w:pPr>
+      <w:r>
+        <w:rPr>
+          <w:noProof w:val="0"/>
+          <w:lang w:val="es-ES"/>
         </w:rPr>
         <w:t>&lt;ParticipantIdentifier scheme="iso6523-actorid-upis"</w:t>
       </w:r>
       <w:r>
         <w:rPr>
           <w:noProof w:val="0"/>
+          <w:lang w:val="es-ES"/>
         </w:rPr>
         <w:br/>
         <w:t>&gt;</w:t>
@@ -10715,30 +10742,35 @@
       <w:r>
         <w:rPr>
           <w:noProof w:val="0"/>
+          <w:lang w:val="es-ES"/>
         </w:rPr>
         <w:t>0002</w:t>
       </w:r>
       <w:r>
         <w:rPr>
           <w:noProof w:val="0"/>
+          <w:lang w:val="es-ES"/>
         </w:rPr>
         <w:t>:</w:t>
       </w:r>
       <w:r>
         <w:rPr>
           <w:noProof w:val="0"/>
+          <w:lang w:val="es-ES"/>
         </w:rPr>
         <w:t>5420349</w:t>
       </w:r>
       <w:r>
         <w:rPr>
           <w:noProof w:val="0"/>
+          <w:lang w:val="es-ES"/>
         </w:rPr>
         <w:t>42</w:t>
       </w:r>
       <w:r>
         <w:rPr>
           <w:noProof w:val="0"/>
+          <w:lang w:val="es-ES"/>
         </w:rPr>
         <w:t>&lt;/ParticipantIdentifier&gt;</w:t>
       </w:r>
@@ -14814,17 +14846,26 @@
         <w:ind w:left="567"/>
         <w:rPr>
           <w:noProof w:val="0"/>
-        </w:rPr>
-      </w:pPr>
-      <w:r>
-        <w:rPr>
-          <w:noProof w:val="0"/>
-        </w:rPr>
-        <w:t xml:space="preserve">    &lt;Identifier&gt;cenbii-procid-ubl&lt;/Identifier</w:t>
-      </w:r>
-      <w:r>
-        <w:rPr>
-          <w:noProof w:val="0"/>
+          <w:lang w:val="es-ES"/>
+        </w:rPr>
+      </w:pPr>
+      <w:r>
+        <w:rPr>
+          <w:noProof w:val="0"/>
+        </w:rPr>
+        <w:t xml:space="preserve">    </w:t>
+      </w:r>
+      <w:r>
+        <w:rPr>
+          <w:noProof w:val="0"/>
+          <w:lang w:val="es-ES"/>
+        </w:rPr>
+        <w:t>&lt;Identifier&gt;cenbii-procid-ubl&lt;/Identifier</w:t>
+      </w:r>
+      <w:r>
+        <w:rPr>
+          <w:noProof w:val="0"/>
+          <w:lang w:val="es-ES"/>
         </w:rPr>
         <w:t>&gt;</w:t>
       </w:r>
@@ -14841,8 +14882,15 @@
       <w:r>
         <w:rPr>
           <w:noProof w:val="0"/>
-        </w:rPr>
-        <w:t xml:space="preserve">  &lt;/Scope&gt;</w:t>
+          <w:lang w:val="es-ES"/>
+        </w:rPr>
+        <w:t xml:space="preserve">  </w:t>
+      </w:r>
+      <w:r>
+        <w:rPr>
+          <w:noProof w:val="0"/>
+        </w:rPr>
+        <w:t>&lt;/Scope&gt;</w:t>
       </w:r>
     </w:p>
     <w:p>
@@ -15630,7 +15678,7 @@
 </file>
 
 <file path=word/endnotes.xml><?xml version="1.0" encoding="utf-8"?>
-<w:endnotes xmlns:wpc="http://schemas.microsoft.com/office/word/2010/wordprocessingCanvas" xmlns:cx="http://schemas.microsoft.com/office/drawing/2014/chartex" xmlns:cx1="http://schemas.microsoft.com/office/drawing/2015/9/8/chartex" xmlns:cx2="http://schemas.microsoft.com/office/drawing/2015/10/21/chartex" xmlns:cx3="http://schemas.microsoft.com/office/drawing/2016/5/9/chartex" xmlns:cx4="http://schemas.microsoft.com/office/drawing/2016/5/10/chartex" xmlns:cx5="http://schemas.microsoft.com/office/drawing/2016/5/11/chartex" xmlns:cx6="http://schemas.microsoft.com/office/drawing/2016/5/12/chartex" xmlns:cx7="http://schemas.microsoft.com/office/drawing/2016/5/13/chartex" xmlns:cx8="http://schemas.microsoft.com/office/drawing/2016/5/14/chartex" xmlns:mc="http://schemas.openxmlformats.org/markup-compatibility/2006" xmlns:aink="http://schemas.microsoft.com/office/drawing/2016/ink" xmlns:am3d="http://schemas.microsoft.com/office/drawing/2017/model3d" xmlns:o="urn:schemas-microsoft-com:office:office" xmlns:r="http://schemas.openxmlformats.org/officeDocument/2006/relationships" xmlns:m="http://schemas.openxmlformats.org/officeDocument/2006/math" xmlns:v="urn:schemas-microsoft-com:vml" xmlns:wp14="http://schemas.microsoft.com/office/word/2010/wordprocessingDrawing" xmlns:wp="http://schemas.openxmlformats.org/drawingml/2006/wordprocessingDrawing" xmlns:w10="urn:schemas-microsoft-com:office:word" xmlns:w="http://schemas.openxmlformats.org/wordprocessingml/2006/main" xmlns:w14="http://schemas.microsoft.com/office/word/2010/wordml" xmlns:w15="http://schemas.microsoft.com/office/word/2012/wordml" xmlns:w16cex="http://schemas.microsoft.com/office/word/2018/wordml/cex" xmlns:w16cid="http://schemas.microsoft.com/office/word/2016/wordml/cid" xmlns:w16="http://schemas.microsoft.com/office/word/2018/wordml" xmlns:w16se="http://schemas.microsoft.com/office/word/2015/wordml/symex" xmlns:wpg="http://schemas.microsoft.com/office/word/2010/wordprocessingGroup" xmlns:wpi="http://schemas.microsoft.com/office/word/2010/wordprocessingInk" xmlns:wne="http://schemas.microsoft.com/office/word/2006/wordml" xmlns:wps="http://schemas.microsoft.com/office/word/2010/wordprocessingShape" mc:Ignorable="w14 w15 w16se w16cid w16 w16cex wp14">
+<w:endnotes xmlns:wpc="http://schemas.microsoft.com/office/word/2010/wordprocessingCanvas" xmlns:cx="http://schemas.microsoft.com/office/drawing/2014/chartex" xmlns:cx1="http://schemas.microsoft.com/office/drawing/2015/9/8/chartex" xmlns:cx2="http://schemas.microsoft.com/office/drawing/2015/10/21/chartex" xmlns:cx3="http://schemas.microsoft.com/office/drawing/2016/5/9/chartex" xmlns:cx4="http://schemas.microsoft.com/office/drawing/2016/5/10/chartex" xmlns:cx5="http://schemas.microsoft.com/office/drawing/2016/5/11/chartex" xmlns:cx6="http://schemas.microsoft.com/office/drawing/2016/5/12/chartex" xmlns:cx7="http://schemas.microsoft.com/office/drawing/2016/5/13/chartex" xmlns:cx8="http://schemas.microsoft.com/office/drawing/2016/5/14/chartex" xmlns:mc="http://schemas.openxmlformats.org/markup-compatibility/2006" xmlns:aink="http://schemas.microsoft.com/office/drawing/2016/ink" xmlns:am3d="http://schemas.microsoft.com/office/drawing/2017/model3d" xmlns:o="urn:schemas-microsoft-com:office:office" xmlns:r="http://schemas.openxmlformats.org/officeDocument/2006/relationships" xmlns:m="http://schemas.openxmlformats.org/officeDocument/2006/math" xmlns:v="urn:schemas-microsoft-com:vml" xmlns:wp14="http://schemas.microsoft.com/office/word/2010/wordprocessingDrawing" xmlns:wp="http://schemas.openxmlformats.org/drawingml/2006/wordprocessingDrawing" xmlns:w10="urn:schemas-microsoft-com:office:word" xmlns:w="http://schemas.openxmlformats.org/wordprocessingml/2006/main" xmlns:w14="http://schemas.microsoft.com/office/word/2010/wordml" xmlns:w15="http://schemas.microsoft.com/office/word/2012/wordml" xmlns:w16cex="http://schemas.microsoft.com/office/word/2018/wordml/cex" xmlns:w16cid="http://schemas.microsoft.com/office/word/2016/wordml/cid" xmlns:w16="http://schemas.microsoft.com/office/word/2018/wordml" xmlns:w16sdtdh="http://schemas.microsoft.com/office/word/2020/wordml/sdtdatahash" xmlns:w16se="http://schemas.microsoft.com/office/word/2015/wordml/symex" xmlns:wpg="http://schemas.microsoft.com/office/word/2010/wordprocessingGroup" xmlns:wpi="http://schemas.microsoft.com/office/word/2010/wordprocessingInk" xmlns:wne="http://schemas.microsoft.com/office/word/2006/wordml" xmlns:wps="http://schemas.microsoft.com/office/word/2010/wordprocessingShape" mc:Ignorable="w14 w15 w16se w16cid w16 w16cex w16sdtdh wp14">
   <w:endnote w:type="separator" w:id="-1">
     <w:p>
       <w:r>
@@ -15649,7 +15697,7 @@
 </file>
 
 <file path=word/footer1.xml><?xml version="1.0" encoding="utf-8"?>
-<w:ftr xmlns:wpc="http://schemas.microsoft.com/office/word/2010/wordprocessingCanvas" xmlns:cx="http://schemas.microsoft.com/office/drawing/2014/chartex" xmlns:cx1="http://schemas.microsoft.com/office/drawing/2015/9/8/chartex" xmlns:cx2="http://schemas.microsoft.com/office/drawing/2015/10/21/chartex" xmlns:cx3="http://schemas.microsoft.com/office/drawing/2016/5/9/chartex" xmlns:cx4="http://schemas.microsoft.com/office/drawing/2016/5/10/chartex" xmlns:cx5="http://schemas.microsoft.com/office/drawing/2016/5/11/chartex" xmlns:cx6="http://schemas.microsoft.com/office/drawing/2016/5/12/chartex" xmlns:cx7="http://schemas.microsoft.com/office/drawing/2016/5/13/chartex" xmlns:cx8="http://schemas.microsoft.com/office/drawing/2016/5/14/chartex" xmlns:mc="http://schemas.openxmlformats.org/markup-compatibility/2006" xmlns:aink="http://schemas.microsoft.com/office/drawing/2016/ink" xmlns:am3d="http://schemas.microsoft.com/office/drawing/2017/model3d" xmlns:o="urn:schemas-microsoft-com:office:office" xmlns:r="http://schemas.openxmlformats.org/officeDocument/2006/relationships" xmlns:m="http://schemas.openxmlformats.org/officeDocument/2006/math" xmlns:v="urn:schemas-microsoft-com:vml" xmlns:wp14="http://schemas.microsoft.com/office/word/2010/wordprocessingDrawing" xmlns:wp="http://schemas.openxmlformats.org/drawingml/2006/wordprocessingDrawing" xmlns:w10="urn:schemas-microsoft-com:office:word" xmlns:w="http://schemas.openxmlformats.org/wordprocessingml/2006/main" xmlns:w14="http://schemas.microsoft.com/office/word/2010/wordml" xmlns:w15="http://schemas.microsoft.com/office/word/2012/wordml" xmlns:w16cex="http://schemas.microsoft.com/office/word/2018/wordml/cex" xmlns:w16cid="http://schemas.microsoft.com/office/word/2016/wordml/cid" xmlns:w16="http://schemas.microsoft.com/office/word/2018/wordml" xmlns:w16se="http://schemas.microsoft.com/office/word/2015/wordml/symex" xmlns:wpg="http://schemas.microsoft.com/office/word/2010/wordprocessingGroup" xmlns:wpi="http://schemas.microsoft.com/office/word/2010/wordprocessingInk" xmlns:wne="http://schemas.microsoft.com/office/word/2006/wordml" xmlns:wps="http://schemas.microsoft.com/office/word/2010/wordprocessingShape" mc:Ignorable="w14 w15 w16se w16cid w16 w16cex wp14">
+<w:ftr xmlns:wpc="http://schemas.microsoft.com/office/word/2010/wordprocessingCanvas" xmlns:cx="http://schemas.microsoft.com/office/drawing/2014/chartex" xmlns:cx1="http://schemas.microsoft.com/office/drawing/2015/9/8/chartex" xmlns:cx2="http://schemas.microsoft.com/office/drawing/2015/10/21/chartex" xmlns:cx3="http://schemas.microsoft.com/office/drawing/2016/5/9/chartex" xmlns:cx4="http://schemas.microsoft.com/office/drawing/2016/5/10/chartex" xmlns:cx5="http://schemas.microsoft.com/office/drawing/2016/5/11/chartex" xmlns:cx6="http://schemas.microsoft.com/office/drawing/2016/5/12/chartex" xmlns:cx7="http://schemas.microsoft.com/office/drawing/2016/5/13/chartex" xmlns:cx8="http://schemas.microsoft.com/office/drawing/2016/5/14/chartex" xmlns:mc="http://schemas.openxmlformats.org/markup-compatibility/2006" xmlns:aink="http://schemas.microsoft.com/office/drawing/2016/ink" xmlns:am3d="http://schemas.microsoft.com/office/drawing/2017/model3d" xmlns:o="urn:schemas-microsoft-com:office:office" xmlns:r="http://schemas.openxmlformats.org/officeDocument/2006/relationships" xmlns:m="http://schemas.openxmlformats.org/officeDocument/2006/math" xmlns:v="urn:schemas-microsoft-com:vml" xmlns:wp14="http://schemas.microsoft.com/office/word/2010/wordprocessingDrawing" xmlns:wp="http://schemas.openxmlformats.org/drawingml/2006/wordprocessingDrawing" xmlns:w10="urn:schemas-microsoft-com:office:word" xmlns:w="http://schemas.openxmlformats.org/wordprocessingml/2006/main" xmlns:w14="http://schemas.microsoft.com/office/word/2010/wordml" xmlns:w15="http://schemas.microsoft.com/office/word/2012/wordml" xmlns:w16cex="http://schemas.microsoft.com/office/word/2018/wordml/cex" xmlns:w16cid="http://schemas.microsoft.com/office/word/2016/wordml/cid" xmlns:w16="http://schemas.microsoft.com/office/word/2018/wordml" xmlns:w16sdtdh="http://schemas.microsoft.com/office/word/2020/wordml/sdtdatahash" xmlns:w16se="http://schemas.microsoft.com/office/word/2015/wordml/symex" xmlns:wpg="http://schemas.microsoft.com/office/word/2010/wordprocessingGroup" xmlns:wpi="http://schemas.microsoft.com/office/word/2010/wordprocessingInk" xmlns:wne="http://schemas.microsoft.com/office/word/2006/wordml" xmlns:wps="http://schemas.microsoft.com/office/word/2010/wordprocessingShape" mc:Ignorable="w14 w15 w16se w16cid w16 w16cex w16sdtdh wp14">
   <w:p>
     <w:pPr>
       <w:pStyle w:val="Fuzeile"/>
@@ -15786,7 +15834,7 @@
 </file>
 
 <file path=word/footer2.xml><?xml version="1.0" encoding="utf-8"?>
-<w:ftr xmlns:wpc="http://schemas.microsoft.com/office/word/2010/wordprocessingCanvas" xmlns:cx="http://schemas.microsoft.com/office/drawing/2014/chartex" xmlns:cx1="http://schemas.microsoft.com/office/drawing/2015/9/8/chartex" xmlns:cx2="http://schemas.microsoft.com/office/drawing/2015/10/21/chartex" xmlns:cx3="http://schemas.microsoft.com/office/drawing/2016/5/9/chartex" xmlns:cx4="http://schemas.microsoft.com/office/drawing/2016/5/10/chartex" xmlns:cx5="http://schemas.microsoft.com/office/drawing/2016/5/11/chartex" xmlns:cx6="http://schemas.microsoft.com/office/drawing/2016/5/12/chartex" xmlns:cx7="http://schemas.microsoft.com/office/drawing/2016/5/13/chartex" xmlns:cx8="http://schemas.microsoft.com/office/drawing/2016/5/14/chartex" xmlns:mc="http://schemas.openxmlformats.org/markup-compatibility/2006" xmlns:aink="http://schemas.microsoft.com/office/drawing/2016/ink" xmlns:am3d="http://schemas.microsoft.com/office/drawing/2017/model3d" xmlns:o="urn:schemas-microsoft-com:office:office" xmlns:r="http://schemas.openxmlformats.org/officeDocument/2006/relationships" xmlns:m="http://schemas.openxmlformats.org/officeDocument/2006/math" xmlns:v="urn:schemas-microsoft-com:vml" xmlns:wp14="http://schemas.microsoft.com/office/word/2010/wordprocessingDrawing" xmlns:wp="http://schemas.openxmlformats.org/drawingml/2006/wordprocessingDrawing" xmlns:w10="urn:schemas-microsoft-com:office:word" xmlns:w="http://schemas.openxmlformats.org/wordprocessingml/2006/main" xmlns:w14="http://schemas.microsoft.com/office/word/2010/wordml" xmlns:w15="http://schemas.microsoft.com/office/word/2012/wordml" xmlns:w16cex="http://schemas.microsoft.com/office/word/2018/wordml/cex" xmlns:w16cid="http://schemas.microsoft.com/office/word/2016/wordml/cid" xmlns:w16="http://schemas.microsoft.com/office/word/2018/wordml" xmlns:w16se="http://schemas.microsoft.com/office/word/2015/wordml/symex" xmlns:wpg="http://schemas.microsoft.com/office/word/2010/wordprocessingGroup" xmlns:wpi="http://schemas.microsoft.com/office/word/2010/wordprocessingInk" xmlns:wne="http://schemas.microsoft.com/office/word/2006/wordml" xmlns:wps="http://schemas.microsoft.com/office/word/2010/wordprocessingShape" mc:Ignorable="w14 w15 w16se w16cid w16 w16cex wp14">
+<w:ftr xmlns:wpc="http://schemas.microsoft.com/office/word/2010/wordprocessingCanvas" xmlns:cx="http://schemas.microsoft.com/office/drawing/2014/chartex" xmlns:cx1="http://schemas.microsoft.com/office/drawing/2015/9/8/chartex" xmlns:cx2="http://schemas.microsoft.com/office/drawing/2015/10/21/chartex" xmlns:cx3="http://schemas.microsoft.com/office/drawing/2016/5/9/chartex" xmlns:cx4="http://schemas.microsoft.com/office/drawing/2016/5/10/chartex" xmlns:cx5="http://schemas.microsoft.com/office/drawing/2016/5/11/chartex" xmlns:cx6="http://schemas.microsoft.com/office/drawing/2016/5/12/chartex" xmlns:cx7="http://schemas.microsoft.com/office/drawing/2016/5/13/chartex" xmlns:cx8="http://schemas.microsoft.com/office/drawing/2016/5/14/chartex" xmlns:mc="http://schemas.openxmlformats.org/markup-compatibility/2006" xmlns:aink="http://schemas.microsoft.com/office/drawing/2016/ink" xmlns:am3d="http://schemas.microsoft.com/office/drawing/2017/model3d" xmlns:o="urn:schemas-microsoft-com:office:office" xmlns:r="http://schemas.openxmlformats.org/officeDocument/2006/relationships" xmlns:m="http://schemas.openxmlformats.org/officeDocument/2006/math" xmlns:v="urn:schemas-microsoft-com:vml" xmlns:wp14="http://schemas.microsoft.com/office/word/2010/wordprocessingDrawing" xmlns:wp="http://schemas.openxmlformats.org/drawingml/2006/wordprocessingDrawing" xmlns:w10="urn:schemas-microsoft-com:office:word" xmlns:w="http://schemas.openxmlformats.org/wordprocessingml/2006/main" xmlns:w14="http://schemas.microsoft.com/office/word/2010/wordml" xmlns:w15="http://schemas.microsoft.com/office/word/2012/wordml" xmlns:w16cex="http://schemas.microsoft.com/office/word/2018/wordml/cex" xmlns:w16cid="http://schemas.microsoft.com/office/word/2016/wordml/cid" xmlns:w16="http://schemas.microsoft.com/office/word/2018/wordml" xmlns:w16sdtdh="http://schemas.microsoft.com/office/word/2020/wordml/sdtdatahash" xmlns:w16se="http://schemas.microsoft.com/office/word/2015/wordml/symex" xmlns:wpg="http://schemas.microsoft.com/office/word/2010/wordprocessingGroup" xmlns:wpi="http://schemas.microsoft.com/office/word/2010/wordprocessingInk" xmlns:wne="http://schemas.microsoft.com/office/word/2006/wordml" xmlns:wps="http://schemas.microsoft.com/office/word/2010/wordprocessingShape" mc:Ignorable="w14 w15 w16se w16cid w16 w16cex w16sdtdh wp14">
   <w:p>
     <w:pPr>
       <w:pStyle w:val="Fuzeile"/>
@@ -15859,7 +15907,7 @@
 </file>
 
 <file path=word/footnotes.xml><?xml version="1.0" encoding="utf-8"?>
-<w:footnotes xmlns:wpc="http://schemas.microsoft.com/office/word/2010/wordprocessingCanvas" xmlns:cx="http://schemas.microsoft.com/office/drawing/2014/chartex" xmlns:cx1="http://schemas.microsoft.com/office/drawing/2015/9/8/chartex" xmlns:cx2="http://schemas.microsoft.com/office/drawing/2015/10/21/chartex" xmlns:cx3="http://schemas.microsoft.com/office/drawing/2016/5/9/chartex" xmlns:cx4="http://schemas.microsoft.com/office/drawing/2016/5/10/chartex" xmlns:cx5="http://schemas.microsoft.com/office/drawing/2016/5/11/chartex" xmlns:cx6="http://schemas.microsoft.com/office/drawing/2016/5/12/chartex" xmlns:cx7="http://schemas.microsoft.com/office/drawing/2016/5/13/chartex" xmlns:cx8="http://schemas.microsoft.com/office/drawing/2016/5/14/chartex" xmlns:mc="http://schemas.openxmlformats.org/markup-compatibility/2006" xmlns:aink="http://schemas.microsoft.com/office/drawing/2016/ink" xmlns:am3d="http://schemas.microsoft.com/office/drawing/2017/model3d" xmlns:o="urn:schemas-microsoft-com:office:office" xmlns:r="http://schemas.openxmlformats.org/officeDocument/2006/relationships" xmlns:m="http://schemas.openxmlformats.org/officeDocument/2006/math" xmlns:v="urn:schemas-microsoft-com:vml" xmlns:wp14="http://schemas.microsoft.com/office/word/2010/wordprocessingDrawing" xmlns:wp="http://schemas.openxmlformats.org/drawingml/2006/wordprocessingDrawing" xmlns:w10="urn:schemas-microsoft-com:office:word" xmlns:w="http://schemas.openxmlformats.org/wordprocessingml/2006/main" xmlns:w14="http://schemas.microsoft.com/office/word/2010/wordml" xmlns:w15="http://schemas.microsoft.com/office/word/2012/wordml" xmlns:w16cex="http://schemas.microsoft.com/office/word/2018/wordml/cex" xmlns:w16cid="http://schemas.microsoft.com/office/word/2016/wordml/cid" xmlns:w16="http://schemas.microsoft.com/office/word/2018/wordml" xmlns:w16se="http://schemas.microsoft.com/office/word/2015/wordml/symex" xmlns:wpg="http://schemas.microsoft.com/office/word/2010/wordprocessingGroup" xmlns:wpi="http://schemas.microsoft.com/office/word/2010/wordprocessingInk" xmlns:wne="http://schemas.microsoft.com/office/word/2006/wordml" xmlns:wps="http://schemas.microsoft.com/office/word/2010/wordprocessingShape" mc:Ignorable="w14 w15 w16se w16cid w16 w16cex wp14">
+<w:footnotes xmlns:wpc="http://schemas.microsoft.com/office/word/2010/wordprocessingCanvas" xmlns:cx="http://schemas.microsoft.com/office/drawing/2014/chartex" xmlns:cx1="http://schemas.microsoft.com/office/drawing/2015/9/8/chartex" xmlns:cx2="http://schemas.microsoft.com/office/drawing/2015/10/21/chartex" xmlns:cx3="http://schemas.microsoft.com/office/drawing/2016/5/9/chartex" xmlns:cx4="http://schemas.microsoft.com/office/drawing/2016/5/10/chartex" xmlns:cx5="http://schemas.microsoft.com/office/drawing/2016/5/11/chartex" xmlns:cx6="http://schemas.microsoft.com/office/drawing/2016/5/12/chartex" xmlns:cx7="http://schemas.microsoft.com/office/drawing/2016/5/13/chartex" xmlns:cx8="http://schemas.microsoft.com/office/drawing/2016/5/14/chartex" xmlns:mc="http://schemas.openxmlformats.org/markup-compatibility/2006" xmlns:aink="http://schemas.microsoft.com/office/drawing/2016/ink" xmlns:am3d="http://schemas.microsoft.com/office/drawing/2017/model3d" xmlns:o="urn:schemas-microsoft-com:office:office" xmlns:r="http://schemas.openxmlformats.org/officeDocument/2006/relationships" xmlns:m="http://schemas.openxmlformats.org/officeDocument/2006/math" xmlns:v="urn:schemas-microsoft-com:vml" xmlns:wp14="http://schemas.microsoft.com/office/word/2010/wordprocessingDrawing" xmlns:wp="http://schemas.openxmlformats.org/drawingml/2006/wordprocessingDrawing" xmlns:w10="urn:schemas-microsoft-com:office:word" xmlns:w="http://schemas.openxmlformats.org/wordprocessingml/2006/main" xmlns:w14="http://schemas.microsoft.com/office/word/2010/wordml" xmlns:w15="http://schemas.microsoft.com/office/word/2012/wordml" xmlns:w16cex="http://schemas.microsoft.com/office/word/2018/wordml/cex" xmlns:w16cid="http://schemas.microsoft.com/office/word/2016/wordml/cid" xmlns:w16="http://schemas.microsoft.com/office/word/2018/wordml" xmlns:w16sdtdh="http://schemas.microsoft.com/office/word/2020/wordml/sdtdatahash" xmlns:w16se="http://schemas.microsoft.com/office/word/2015/wordml/symex" xmlns:wpg="http://schemas.microsoft.com/office/word/2010/wordprocessingGroup" xmlns:wpi="http://schemas.microsoft.com/office/word/2010/wordprocessingInk" xmlns:wne="http://schemas.microsoft.com/office/word/2006/wordml" xmlns:wps="http://schemas.microsoft.com/office/word/2010/wordprocessingShape" mc:Ignorable="w14 w15 w16se w16cid w16 w16cex w16sdtdh wp14">
   <w:footnote w:type="separator" w:id="-1">
     <w:p>
       <w:r>
@@ -16279,7 +16327,7 @@
 </file>
 
 <file path=word/header1.xml><?xml version="1.0" encoding="utf-8"?>
-<w:hdr xmlns:wpc="http://schemas.microsoft.com/office/word/2010/wordprocessingCanvas" xmlns:cx="http://schemas.microsoft.com/office/drawing/2014/chartex" xmlns:cx1="http://schemas.microsoft.com/office/drawing/2015/9/8/chartex" xmlns:cx2="http://schemas.microsoft.com/office/drawing/2015/10/21/chartex" xmlns:cx3="http://schemas.microsoft.com/office/drawing/2016/5/9/chartex" xmlns:cx4="http://schemas.microsoft.com/office/drawing/2016/5/10/chartex" xmlns:cx5="http://schemas.microsoft.com/office/drawing/2016/5/11/chartex" xmlns:cx6="http://schemas.microsoft.com/office/drawing/2016/5/12/chartex" xmlns:cx7="http://schemas.microsoft.com/office/drawing/2016/5/13/chartex" xmlns:cx8="http://schemas.microsoft.com/office/drawing/2016/5/14/chartex" xmlns:mc="http://schemas.openxmlformats.org/markup-compatibility/2006" xmlns:aink="http://schemas.microsoft.com/office/drawing/2016/ink" xmlns:am3d="http://schemas.microsoft.com/office/drawing/2017/model3d" xmlns:o="urn:schemas-microsoft-com:office:office" xmlns:r="http://schemas.openxmlformats.org/officeDocument/2006/relationships" xmlns:m="http://schemas.openxmlformats.org/officeDocument/2006/math" xmlns:v="urn:schemas-microsoft-com:vml" xmlns:wp14="http://schemas.microsoft.com/office/word/2010/wordprocessingDrawing" xmlns:wp="http://schemas.openxmlformats.org/drawingml/2006/wordprocessingDrawing" xmlns:w10="urn:schemas-microsoft-com:office:word" xmlns:w="http://schemas.openxmlformats.org/wordprocessingml/2006/main" xmlns:w14="http://schemas.microsoft.com/office/word/2010/wordml" xmlns:w15="http://schemas.microsoft.com/office/word/2012/wordml" xmlns:w16cex="http://schemas.microsoft.com/office/word/2018/wordml/cex" xmlns:w16cid="http://schemas.microsoft.com/office/word/2016/wordml/cid" xmlns:w16="http://schemas.microsoft.com/office/word/2018/wordml" xmlns:w16se="http://schemas.microsoft.com/office/word/2015/wordml/symex" xmlns:wpg="http://schemas.microsoft.com/office/word/2010/wordprocessingGroup" xmlns:wpi="http://schemas.microsoft.com/office/word/2010/wordprocessingInk" xmlns:wne="http://schemas.microsoft.com/office/word/2006/wordml" xmlns:wps="http://schemas.microsoft.com/office/word/2010/wordprocessingShape" mc:Ignorable="w14 w15 w16se w16cid w16 w16cex wp14">
+<w:hdr xmlns:wpc="http://schemas.microsoft.com/office/word/2010/wordprocessingCanvas" xmlns:cx="http://schemas.microsoft.com/office/drawing/2014/chartex" xmlns:cx1="http://schemas.microsoft.com/office/drawing/2015/9/8/chartex" xmlns:cx2="http://schemas.microsoft.com/office/drawing/2015/10/21/chartex" xmlns:cx3="http://schemas.microsoft.com/office/drawing/2016/5/9/chartex" xmlns:cx4="http://schemas.microsoft.com/office/drawing/2016/5/10/chartex" xmlns:cx5="http://schemas.microsoft.com/office/drawing/2016/5/11/chartex" xmlns:cx6="http://schemas.microsoft.com/office/drawing/2016/5/12/chartex" xmlns:cx7="http://schemas.microsoft.com/office/drawing/2016/5/13/chartex" xmlns:cx8="http://schemas.microsoft.com/office/drawing/2016/5/14/chartex" xmlns:mc="http://schemas.openxmlformats.org/markup-compatibility/2006" xmlns:aink="http://schemas.microsoft.com/office/drawing/2016/ink" xmlns:am3d="http://schemas.microsoft.com/office/drawing/2017/model3d" xmlns:o="urn:schemas-microsoft-com:office:office" xmlns:r="http://schemas.openxmlformats.org/officeDocument/2006/relationships" xmlns:m="http://schemas.openxmlformats.org/officeDocument/2006/math" xmlns:v="urn:schemas-microsoft-com:vml" xmlns:wp14="http://schemas.microsoft.com/office/word/2010/wordprocessingDrawing" xmlns:wp="http://schemas.openxmlformats.org/drawingml/2006/wordprocessingDrawing" xmlns:w10="urn:schemas-microsoft-com:office:word" xmlns:w="http://schemas.openxmlformats.org/wordprocessingml/2006/main" xmlns:w14="http://schemas.microsoft.com/office/word/2010/wordml" xmlns:w15="http://schemas.microsoft.com/office/word/2012/wordml" xmlns:w16cex="http://schemas.microsoft.com/office/word/2018/wordml/cex" xmlns:w16cid="http://schemas.microsoft.com/office/word/2016/wordml/cid" xmlns:w16="http://schemas.microsoft.com/office/word/2018/wordml" xmlns:w16sdtdh="http://schemas.microsoft.com/office/word/2020/wordml/sdtdatahash" xmlns:w16se="http://schemas.microsoft.com/office/word/2015/wordml/symex" xmlns:wpg="http://schemas.microsoft.com/office/word/2010/wordprocessingGroup" xmlns:wpi="http://schemas.microsoft.com/office/word/2010/wordprocessingInk" xmlns:wne="http://schemas.microsoft.com/office/word/2006/wordml" xmlns:wps="http://schemas.microsoft.com/office/word/2010/wordprocessingShape" mc:Ignorable="w14 w15 w16se w16cid w16 w16cex w16sdtdh wp14">
   <w:p>
     <w:pPr>
       <w:pStyle w:val="Kopfzeile"/>
@@ -16419,7 +16467,7 @@
 </file>
 
 <file path=word/numbering.xml><?xml version="1.0" encoding="utf-8"?>
-<w:numbering xmlns:wpc="http://schemas.microsoft.com/office/word/2010/wordprocessingCanvas" xmlns:cx="http://schemas.microsoft.com/office/drawing/2014/chartex" xmlns:cx1="http://schemas.microsoft.com/office/drawing/2015/9/8/chartex" xmlns:cx2="http://schemas.microsoft.com/office/drawing/2015/10/21/chartex" xmlns:cx3="http://schemas.microsoft.com/office/drawing/2016/5/9/chartex" xmlns:cx4="http://schemas.microsoft.com/office/drawing/2016/5/10/chartex" xmlns:cx5="http://schemas.microsoft.com/office/drawing/2016/5/11/chartex" xmlns:cx6="http://schemas.microsoft.com/office/drawing/2016/5/12/chartex" xmlns:cx7="http://schemas.microsoft.com/office/drawing/2016/5/13/chartex" xmlns:cx8="http://schemas.microsoft.com/office/drawing/2016/5/14/chartex" xmlns:mc="http://schemas.openxmlformats.org/markup-compatibility/2006" xmlns:aink="http://schemas.microsoft.com/office/drawing/2016/ink" xmlns:am3d="http://schemas.microsoft.com/office/drawing/2017/model3d" xmlns:o="urn:schemas-microsoft-com:office:office" xmlns:r="http://schemas.openxmlformats.org/officeDocument/2006/relationships" xmlns:m="http://schemas.openxmlformats.org/officeDocument/2006/math" xmlns:v="urn:schemas-microsoft-com:vml" xmlns:wp14="http://schemas.microsoft.com/office/word/2010/wordprocessingDrawing" xmlns:wp="http://schemas.openxmlformats.org/drawingml/2006/wordprocessingDrawing" xmlns:w10="urn:schemas-microsoft-com:office:word" xmlns:w="http://schemas.openxmlformats.org/wordprocessingml/2006/main" xmlns:w14="http://schemas.microsoft.com/office/word/2010/wordml" xmlns:w15="http://schemas.microsoft.com/office/word/2012/wordml" xmlns:w16cex="http://schemas.microsoft.com/office/word/2018/wordml/cex" xmlns:w16cid="http://schemas.microsoft.com/office/word/2016/wordml/cid" xmlns:w16="http://schemas.microsoft.com/office/word/2018/wordml" xmlns:w16se="http://schemas.microsoft.com/office/word/2015/wordml/symex" xmlns:wpg="http://schemas.microsoft.com/office/word/2010/wordprocessingGroup" xmlns:wpi="http://schemas.microsoft.com/office/word/2010/wordprocessingInk" xmlns:wne="http://schemas.microsoft.com/office/word/2006/wordml" xmlns:wps="http://schemas.microsoft.com/office/word/2010/wordprocessingShape" mc:Ignorable="w14 w15 w16se w16cid w16 w16cex wp14">
+<w:numbering xmlns:wpc="http://schemas.microsoft.com/office/word/2010/wordprocessingCanvas" xmlns:cx="http://schemas.microsoft.com/office/drawing/2014/chartex" xmlns:cx1="http://schemas.microsoft.com/office/drawing/2015/9/8/chartex" xmlns:cx2="http://schemas.microsoft.com/office/drawing/2015/10/21/chartex" xmlns:cx3="http://schemas.microsoft.com/office/drawing/2016/5/9/chartex" xmlns:cx4="http://schemas.microsoft.com/office/drawing/2016/5/10/chartex" xmlns:cx5="http://schemas.microsoft.com/office/drawing/2016/5/11/chartex" xmlns:cx6="http://schemas.microsoft.com/office/drawing/2016/5/12/chartex" xmlns:cx7="http://schemas.microsoft.com/office/drawing/2016/5/13/chartex" xmlns:cx8="http://schemas.microsoft.com/office/drawing/2016/5/14/chartex" xmlns:mc="http://schemas.openxmlformats.org/markup-compatibility/2006" xmlns:aink="http://schemas.microsoft.com/office/drawing/2016/ink" xmlns:am3d="http://schemas.microsoft.com/office/drawing/2017/model3d" xmlns:o="urn:schemas-microsoft-com:office:office" xmlns:r="http://schemas.openxmlformats.org/officeDocument/2006/relationships" xmlns:m="http://schemas.openxmlformats.org/officeDocument/2006/math" xmlns:v="urn:schemas-microsoft-com:vml" xmlns:wp14="http://schemas.microsoft.com/office/word/2010/wordprocessingDrawing" xmlns:wp="http://schemas.openxmlformats.org/drawingml/2006/wordprocessingDrawing" xmlns:w10="urn:schemas-microsoft-com:office:word" xmlns:w="http://schemas.openxmlformats.org/wordprocessingml/2006/main" xmlns:w14="http://schemas.microsoft.com/office/word/2010/wordml" xmlns:w15="http://schemas.microsoft.com/office/word/2012/wordml" xmlns:w16cex="http://schemas.microsoft.com/office/word/2018/wordml/cex" xmlns:w16cid="http://schemas.microsoft.com/office/word/2016/wordml/cid" xmlns:w16="http://schemas.microsoft.com/office/word/2018/wordml" xmlns:w16sdtdh="http://schemas.microsoft.com/office/word/2020/wordml/sdtdatahash" xmlns:w16se="http://schemas.microsoft.com/office/word/2015/wordml/symex" xmlns:wpg="http://schemas.microsoft.com/office/word/2010/wordprocessingGroup" xmlns:wpi="http://schemas.microsoft.com/office/word/2010/wordprocessingInk" xmlns:wne="http://schemas.microsoft.com/office/word/2006/wordml" xmlns:wps="http://schemas.microsoft.com/office/word/2010/wordprocessingShape" mc:Ignorable="w14 w15 w16se w16cid w16 w16cex w16sdtdh wp14">
   <w:numPicBullet w:numPicBulletId="0">
     <w:pict>
       <v:shapetype id="_x0000_t75" coordsize="21600,21600" o:spt="75" o:preferrelative="t" path="m@4@5l@4@11@9@11@9@5xe" filled="f" stroked="f">
@@ -16441,14 +16489,14 @@
         <v:path o:extrusionok="f" gradientshapeok="t" o:connecttype="rect"/>
         <o:lock v:ext="edit" aspectratio="t"/>
       </v:shapetype>
-      <v:shape id="_x0000_i1150" type="#_x0000_t75" style="width:157.5pt;height:276.75pt" o:bullet="t">
+      <v:shape id="_x0000_i1212" type="#_x0000_t75" style="width:157.25pt;height:276.5pt" o:bullet="t">
         <v:imagedata r:id="rId1" o:title=""/>
       </v:shape>
     </w:pict>
   </w:numPicBullet>
   <w:numPicBullet w:numPicBulletId="1">
     <w:pict>
-      <v:shape id="_x0000_i1151" type="#_x0000_t75" style="width:310.5pt;height:276.75pt" o:bullet="t">
+      <v:shape id="_x0000_i1213" type="#_x0000_t75" style="width:310.45pt;height:276.5pt" o:bullet="t">
         <v:imagedata r:id="rId2" o:title=""/>
       </v:shape>
     </w:pict>
@@ -18650,7 +18698,7 @@
 </file>
 
 <file path=word/styles.xml><?xml version="1.0" encoding="utf-8"?>
-<w:styles xmlns:mc="http://schemas.openxmlformats.org/markup-compatibility/2006" xmlns:r="http://schemas.openxmlformats.org/officeDocument/2006/relationships" xmlns:w="http://schemas.openxmlformats.org/wordprocessingml/2006/main" xmlns:w14="http://schemas.microsoft.com/office/word/2010/wordml" xmlns:w15="http://schemas.microsoft.com/office/word/2012/wordml" xmlns:w16cex="http://schemas.microsoft.com/office/word/2018/wordml/cex" xmlns:w16cid="http://schemas.microsoft.com/office/word/2016/wordml/cid" xmlns:w16="http://schemas.microsoft.com/office/word/2018/wordml" xmlns:w16se="http://schemas.microsoft.com/office/word/2015/wordml/symex" mc:Ignorable="w14 w15 w16se w16cid w16 w16cex">
+<w:styles xmlns:mc="http://schemas.openxmlformats.org/markup-compatibility/2006" xmlns:r="http://schemas.openxmlformats.org/officeDocument/2006/relationships" xmlns:w="http://schemas.openxmlformats.org/wordprocessingml/2006/main" xmlns:w14="http://schemas.microsoft.com/office/word/2010/wordml" xmlns:w15="http://schemas.microsoft.com/office/word/2012/wordml" xmlns:w16cex="http://schemas.microsoft.com/office/word/2018/wordml/cex" xmlns:w16cid="http://schemas.microsoft.com/office/word/2016/wordml/cid" xmlns:w16="http://schemas.microsoft.com/office/word/2018/wordml" xmlns:w16sdtdh="http://schemas.microsoft.com/office/word/2020/wordml/sdtdatahash" xmlns:w16se="http://schemas.microsoft.com/office/word/2015/wordml/symex" mc:Ignorable="w14 w15 w16se w16cid w16 w16cex w16sdtdh">
   <w:docDefaults>
     <w:rPrDefault>
       <w:rPr>

</xml_diff>